<commit_message>
Changed comments and completed Trap class
</commit_message>
<xml_diff>
--- a/Εργασία Α/report.docx
+++ b/Εργασία Α/report.docx
@@ -1296,18 +1296,28 @@
           <w:lang w:val="en-US"/>
         </w:rPr>
       </w:pPr>
-      <w:r>
-        <w:rPr>
-          <w:lang w:val="en-US"/>
-        </w:rPr>
-        <w:t xml:space="preserve">private </w:t>
-      </w:r>
+      <w:proofErr w:type="gramStart"/>
+      <w:r>
+        <w:rPr>
+          <w:lang w:val="en-US"/>
+        </w:rPr>
+        <w:t>private</w:t>
+      </w:r>
+      <w:proofErr w:type="gramEnd"/>
+      <w:r>
+        <w:rPr>
+          <w:lang w:val="en-US"/>
+        </w:rPr>
+        <w:t xml:space="preserve"> </w:t>
+      </w:r>
+      <w:proofErr w:type="spellStart"/>
       <w:r>
         <w:rPr>
           <w:lang w:val="en-US"/>
         </w:rPr>
         <w:t>int</w:t>
       </w:r>
+      <w:proofErr w:type="spellEnd"/>
       <w:r>
         <w:rPr>
           <w:lang w:val="en-US"/>
@@ -1374,21 +1384,25 @@
           <w:numId w:val="9"/>
         </w:numPr>
       </w:pPr>
+      <w:proofErr w:type="gramStart"/>
       <w:r>
         <w:rPr>
           <w:lang w:val="en-US"/>
         </w:rPr>
         <w:t>private</w:t>
       </w:r>
-      <w:r>
-        <w:t xml:space="preserve"> </w:t>
-      </w:r>
+      <w:proofErr w:type="gramEnd"/>
+      <w:r>
+        <w:t xml:space="preserve"> </w:t>
+      </w:r>
+      <w:proofErr w:type="spellStart"/>
       <w:r>
         <w:rPr>
           <w:lang w:val="en-US"/>
         </w:rPr>
         <w:t>int</w:t>
       </w:r>
+      <w:proofErr w:type="spellEnd"/>
       <w:r>
         <w:t xml:space="preserve"> </w:t>
       </w:r>
@@ -1416,21 +1430,25 @@
           <w:numId w:val="9"/>
         </w:numPr>
       </w:pPr>
+      <w:proofErr w:type="gramStart"/>
       <w:r>
         <w:rPr>
           <w:lang w:val="en-US"/>
         </w:rPr>
         <w:t>private</w:t>
       </w:r>
-      <w:r>
-        <w:t xml:space="preserve"> </w:t>
-      </w:r>
+      <w:proofErr w:type="gramEnd"/>
+      <w:r>
+        <w:t xml:space="preserve"> </w:t>
+      </w:r>
+      <w:proofErr w:type="spellStart"/>
       <w:r>
         <w:rPr>
           <w:lang w:val="en-US"/>
         </w:rPr>
         <w:t>int</w:t>
       </w:r>
+      <w:proofErr w:type="spellEnd"/>
       <w:r>
         <w:t xml:space="preserve"> </w:t>
       </w:r>
@@ -1458,35 +1476,49 @@
           <w:numId w:val="9"/>
         </w:numPr>
       </w:pPr>
+      <w:proofErr w:type="gramStart"/>
       <w:r>
         <w:rPr>
           <w:lang w:val="en-US"/>
         </w:rPr>
         <w:t>private</w:t>
       </w:r>
-      <w:r>
-        <w:t xml:space="preserve"> </w:t>
-      </w:r>
+      <w:proofErr w:type="gramEnd"/>
+      <w:r>
+        <w:t xml:space="preserve"> </w:t>
+      </w:r>
+      <w:proofErr w:type="spellStart"/>
       <w:r>
         <w:rPr>
           <w:lang w:val="en-US"/>
         </w:rPr>
         <w:t>int</w:t>
       </w:r>
-      <w:r>
-        <w:t xml:space="preserve"> </w:t>
-      </w:r>
+      <w:proofErr w:type="spellEnd"/>
+      <w:r>
+        <w:t xml:space="preserve"> </w:t>
+      </w:r>
+      <w:proofErr w:type="spellStart"/>
       <w:r>
         <w:rPr>
           <w:lang w:val="en-US"/>
         </w:rPr>
         <w:t>playerId</w:t>
       </w:r>
+      <w:proofErr w:type="spellEnd"/>
       <w:r>
         <w:t xml:space="preserve">: </w:t>
       </w:r>
       <w:r>
-        <w:t>το id του παίκτη στον οποίο ανήκει το όπλο</w:t>
+        <w:t xml:space="preserve">το </w:t>
+      </w:r>
+      <w:proofErr w:type="spellStart"/>
+      <w:r>
+        <w:t>id</w:t>
+      </w:r>
+      <w:proofErr w:type="spellEnd"/>
+      <w:r>
+        <w:t xml:space="preserve"> του παίκτη στον οποίο ανήκει το όπλο</w:t>
       </w:r>
       <w:r>
         <w:t>.</w:t>
@@ -1503,11 +1535,19 @@
           <w:lang w:val="en-US"/>
         </w:rPr>
       </w:pPr>
-      <w:r>
-        <w:rPr>
-          <w:lang w:val="en-US"/>
-        </w:rPr>
-        <w:t xml:space="preserve">private </w:t>
+      <w:proofErr w:type="gramStart"/>
+      <w:r>
+        <w:rPr>
+          <w:lang w:val="en-US"/>
+        </w:rPr>
+        <w:t>private</w:t>
+      </w:r>
+      <w:proofErr w:type="gramEnd"/>
+      <w:r>
+        <w:rPr>
+          <w:lang w:val="en-US"/>
+        </w:rPr>
+        <w:t xml:space="preserve"> </w:t>
       </w:r>
       <w:r>
         <w:rPr>
@@ -1576,13 +1616,7 @@
         <w:rPr>
           <w:lang w:val="en-US"/>
         </w:rPr>
-        <w:t xml:space="preserve"> sword</w:t>
-      </w:r>
-      <w:r>
-        <w:rPr>
-          <w:lang w:val="en-US"/>
-        </w:rPr>
-        <w:t>)</w:t>
+        <w:t xml:space="preserve"> sword)</w:t>
       </w:r>
       <w:r>
         <w:rPr>
@@ -1663,7 +1697,35 @@
         <w:rPr>
           <w:lang w:val="en-US"/>
         </w:rPr>
-        <w:t>public void setId(int id)</w:t>
+        <w:t xml:space="preserve">public void </w:t>
+      </w:r>
+      <w:proofErr w:type="spellStart"/>
+      <w:r>
+        <w:rPr>
+          <w:lang w:val="en-US"/>
+        </w:rPr>
+        <w:t>setId</w:t>
+      </w:r>
+      <w:proofErr w:type="spellEnd"/>
+      <w:r>
+        <w:rPr>
+          <w:lang w:val="en-US"/>
+        </w:rPr>
+        <w:t>(</w:t>
+      </w:r>
+      <w:proofErr w:type="spellStart"/>
+      <w:r>
+        <w:rPr>
+          <w:lang w:val="en-US"/>
+        </w:rPr>
+        <w:t>int</w:t>
+      </w:r>
+      <w:proofErr w:type="spellEnd"/>
+      <w:r>
+        <w:rPr>
+          <w:lang w:val="en-US"/>
+        </w:rPr>
+        <w:t xml:space="preserve"> id)</w:t>
       </w:r>
     </w:p>
     <w:p>
@@ -1681,7 +1743,35 @@
         <w:rPr>
           <w:lang w:val="en-US"/>
         </w:rPr>
-        <w:t>public void setX(int x)</w:t>
+        <w:t xml:space="preserve">public void </w:t>
+      </w:r>
+      <w:proofErr w:type="spellStart"/>
+      <w:r>
+        <w:rPr>
+          <w:lang w:val="en-US"/>
+        </w:rPr>
+        <w:t>setX</w:t>
+      </w:r>
+      <w:proofErr w:type="spellEnd"/>
+      <w:r>
+        <w:rPr>
+          <w:lang w:val="en-US"/>
+        </w:rPr>
+        <w:t>(</w:t>
+      </w:r>
+      <w:proofErr w:type="spellStart"/>
+      <w:r>
+        <w:rPr>
+          <w:lang w:val="en-US"/>
+        </w:rPr>
+        <w:t>int</w:t>
+      </w:r>
+      <w:proofErr w:type="spellEnd"/>
+      <w:r>
+        <w:rPr>
+          <w:lang w:val="en-US"/>
+        </w:rPr>
+        <w:t xml:space="preserve"> x)</w:t>
       </w:r>
     </w:p>
     <w:p>
@@ -1699,7 +1789,35 @@
         <w:rPr>
           <w:lang w:val="en-US"/>
         </w:rPr>
-        <w:t>public void setY(int y)</w:t>
+        <w:t xml:space="preserve">public void </w:t>
+      </w:r>
+      <w:proofErr w:type="spellStart"/>
+      <w:r>
+        <w:rPr>
+          <w:lang w:val="en-US"/>
+        </w:rPr>
+        <w:t>setY</w:t>
+      </w:r>
+      <w:proofErr w:type="spellEnd"/>
+      <w:r>
+        <w:rPr>
+          <w:lang w:val="en-US"/>
+        </w:rPr>
+        <w:t>(</w:t>
+      </w:r>
+      <w:proofErr w:type="spellStart"/>
+      <w:r>
+        <w:rPr>
+          <w:lang w:val="en-US"/>
+        </w:rPr>
+        <w:t>int</w:t>
+      </w:r>
+      <w:proofErr w:type="spellEnd"/>
+      <w:r>
+        <w:rPr>
+          <w:lang w:val="en-US"/>
+        </w:rPr>
+        <w:t xml:space="preserve"> y)</w:t>
       </w:r>
     </w:p>
     <w:p>
@@ -1717,7 +1835,49 @@
         <w:rPr>
           <w:lang w:val="en-US"/>
         </w:rPr>
-        <w:t>public void setPlayerID(int playerID)</w:t>
+        <w:t xml:space="preserve">public void </w:t>
+      </w:r>
+      <w:proofErr w:type="spellStart"/>
+      <w:r>
+        <w:rPr>
+          <w:lang w:val="en-US"/>
+        </w:rPr>
+        <w:t>setPlayerID</w:t>
+      </w:r>
+      <w:proofErr w:type="spellEnd"/>
+      <w:r>
+        <w:rPr>
+          <w:lang w:val="en-US"/>
+        </w:rPr>
+        <w:t>(</w:t>
+      </w:r>
+      <w:proofErr w:type="spellStart"/>
+      <w:r>
+        <w:rPr>
+          <w:lang w:val="en-US"/>
+        </w:rPr>
+        <w:t>int</w:t>
+      </w:r>
+      <w:proofErr w:type="spellEnd"/>
+      <w:r>
+        <w:rPr>
+          <w:lang w:val="en-US"/>
+        </w:rPr>
+        <w:t xml:space="preserve"> </w:t>
+      </w:r>
+      <w:proofErr w:type="spellStart"/>
+      <w:r>
+        <w:rPr>
+          <w:lang w:val="en-US"/>
+        </w:rPr>
+        <w:t>playerID</w:t>
+      </w:r>
+      <w:proofErr w:type="spellEnd"/>
+      <w:r>
+        <w:rPr>
+          <w:lang w:val="en-US"/>
+        </w:rPr>
+        <w:t>)</w:t>
       </w:r>
     </w:p>
     <w:p>
@@ -1731,11 +1891,33 @@
           <w:lang w:val="en-US"/>
         </w:rPr>
       </w:pPr>
-      <w:r>
-        <w:rPr>
-          <w:lang w:val="en-US"/>
-        </w:rPr>
-        <w:t>public void setType(String type)</w:t>
+      <w:proofErr w:type="gramStart"/>
+      <w:r>
+        <w:rPr>
+          <w:lang w:val="en-US"/>
+        </w:rPr>
+        <w:t>public</w:t>
+      </w:r>
+      <w:proofErr w:type="gramEnd"/>
+      <w:r>
+        <w:rPr>
+          <w:lang w:val="en-US"/>
+        </w:rPr>
+        <w:t xml:space="preserve"> void </w:t>
+      </w:r>
+      <w:proofErr w:type="spellStart"/>
+      <w:r>
+        <w:rPr>
+          <w:lang w:val="en-US"/>
+        </w:rPr>
+        <w:t>setType</w:t>
+      </w:r>
+      <w:proofErr w:type="spellEnd"/>
+      <w:r>
+        <w:rPr>
+          <w:lang w:val="en-US"/>
+        </w:rPr>
+        <w:t>(String type)</w:t>
       </w:r>
       <w:r>
         <w:rPr>
@@ -1902,7 +2084,35 @@
         <w:rPr>
           <w:lang w:val="en-US"/>
         </w:rPr>
-        <w:t>public int getId()</w:t>
+        <w:t xml:space="preserve">public </w:t>
+      </w:r>
+      <w:proofErr w:type="spellStart"/>
+      <w:r>
+        <w:rPr>
+          <w:lang w:val="en-US"/>
+        </w:rPr>
+        <w:t>int</w:t>
+      </w:r>
+      <w:proofErr w:type="spellEnd"/>
+      <w:r>
+        <w:rPr>
+          <w:lang w:val="en-US"/>
+        </w:rPr>
+        <w:t xml:space="preserve"> </w:t>
+      </w:r>
+      <w:proofErr w:type="spellStart"/>
+      <w:r>
+        <w:rPr>
+          <w:lang w:val="en-US"/>
+        </w:rPr>
+        <w:t>getId</w:t>
+      </w:r>
+      <w:proofErr w:type="spellEnd"/>
+      <w:r>
+        <w:rPr>
+          <w:lang w:val="en-US"/>
+        </w:rPr>
+        <w:t>()</w:t>
       </w:r>
     </w:p>
     <w:p>
@@ -1920,7 +2130,35 @@
         <w:rPr>
           <w:lang w:val="en-US"/>
         </w:rPr>
-        <w:t>public int getX()</w:t>
+        <w:t xml:space="preserve">public </w:t>
+      </w:r>
+      <w:proofErr w:type="spellStart"/>
+      <w:r>
+        <w:rPr>
+          <w:lang w:val="en-US"/>
+        </w:rPr>
+        <w:t>int</w:t>
+      </w:r>
+      <w:proofErr w:type="spellEnd"/>
+      <w:r>
+        <w:rPr>
+          <w:lang w:val="en-US"/>
+        </w:rPr>
+        <w:t xml:space="preserve"> </w:t>
+      </w:r>
+      <w:proofErr w:type="spellStart"/>
+      <w:r>
+        <w:rPr>
+          <w:lang w:val="en-US"/>
+        </w:rPr>
+        <w:t>getX</w:t>
+      </w:r>
+      <w:proofErr w:type="spellEnd"/>
+      <w:r>
+        <w:rPr>
+          <w:lang w:val="en-US"/>
+        </w:rPr>
+        <w:t>()</w:t>
       </w:r>
     </w:p>
     <w:p>
@@ -1938,7 +2176,35 @@
         <w:rPr>
           <w:lang w:val="en-US"/>
         </w:rPr>
-        <w:t>public int getY()</w:t>
+        <w:t xml:space="preserve">public </w:t>
+      </w:r>
+      <w:proofErr w:type="spellStart"/>
+      <w:r>
+        <w:rPr>
+          <w:lang w:val="en-US"/>
+        </w:rPr>
+        <w:t>int</w:t>
+      </w:r>
+      <w:proofErr w:type="spellEnd"/>
+      <w:r>
+        <w:rPr>
+          <w:lang w:val="en-US"/>
+        </w:rPr>
+        <w:t xml:space="preserve"> </w:t>
+      </w:r>
+      <w:proofErr w:type="spellStart"/>
+      <w:r>
+        <w:rPr>
+          <w:lang w:val="en-US"/>
+        </w:rPr>
+        <w:t>getY</w:t>
+      </w:r>
+      <w:proofErr w:type="spellEnd"/>
+      <w:r>
+        <w:rPr>
+          <w:lang w:val="en-US"/>
+        </w:rPr>
+        <w:t>()</w:t>
       </w:r>
     </w:p>
     <w:p>
@@ -1956,7 +2222,35 @@
         <w:rPr>
           <w:lang w:val="en-US"/>
         </w:rPr>
-        <w:t>public int getPlayerID()</w:t>
+        <w:t xml:space="preserve">public </w:t>
+      </w:r>
+      <w:proofErr w:type="spellStart"/>
+      <w:r>
+        <w:rPr>
+          <w:lang w:val="en-US"/>
+        </w:rPr>
+        <w:t>int</w:t>
+      </w:r>
+      <w:proofErr w:type="spellEnd"/>
+      <w:r>
+        <w:rPr>
+          <w:lang w:val="en-US"/>
+        </w:rPr>
+        <w:t xml:space="preserve"> </w:t>
+      </w:r>
+      <w:proofErr w:type="spellStart"/>
+      <w:r>
+        <w:rPr>
+          <w:lang w:val="en-US"/>
+        </w:rPr>
+        <w:t>getPlayerID</w:t>
+      </w:r>
+      <w:proofErr w:type="spellEnd"/>
+      <w:r>
+        <w:rPr>
+          <w:lang w:val="en-US"/>
+        </w:rPr>
+        <w:t>()</w:t>
       </w:r>
     </w:p>
     <w:p>
@@ -1974,7 +2268,21 @@
         <w:rPr>
           <w:lang w:val="en-US"/>
         </w:rPr>
-        <w:t>public String getType()</w:t>
+        <w:t xml:space="preserve">public String </w:t>
+      </w:r>
+      <w:proofErr w:type="spellStart"/>
+      <w:r>
+        <w:rPr>
+          <w:lang w:val="en-US"/>
+        </w:rPr>
+        <w:t>getType</w:t>
+      </w:r>
+      <w:proofErr w:type="spellEnd"/>
+      <w:r>
+        <w:rPr>
+          <w:lang w:val="en-US"/>
+        </w:rPr>
+        <w:t>()</w:t>
       </w:r>
     </w:p>
     <w:p>
@@ -2005,11 +2313,89 @@
           <w:numId w:val="12"/>
         </w:numPr>
       </w:pPr>
-      <w:r>
-        <w:rPr>
-          <w:lang w:val="en-US"/>
-        </w:rPr>
-        <w:t>public Weapon(int id, int x, int y, int playerID, String type)</w:t>
+      <w:proofErr w:type="gramStart"/>
+      <w:r>
+        <w:rPr>
+          <w:lang w:val="en-US"/>
+        </w:rPr>
+        <w:t>public</w:t>
+      </w:r>
+      <w:proofErr w:type="gramEnd"/>
+      <w:r>
+        <w:rPr>
+          <w:lang w:val="en-US"/>
+        </w:rPr>
+        <w:t xml:space="preserve"> Weapon(</w:t>
+      </w:r>
+      <w:proofErr w:type="spellStart"/>
+      <w:r>
+        <w:rPr>
+          <w:lang w:val="en-US"/>
+        </w:rPr>
+        <w:t>int</w:t>
+      </w:r>
+      <w:proofErr w:type="spellEnd"/>
+      <w:r>
+        <w:rPr>
+          <w:lang w:val="en-US"/>
+        </w:rPr>
+        <w:t xml:space="preserve"> id, </w:t>
+      </w:r>
+      <w:proofErr w:type="spellStart"/>
+      <w:r>
+        <w:rPr>
+          <w:lang w:val="en-US"/>
+        </w:rPr>
+        <w:t>int</w:t>
+      </w:r>
+      <w:proofErr w:type="spellEnd"/>
+      <w:r>
+        <w:rPr>
+          <w:lang w:val="en-US"/>
+        </w:rPr>
+        <w:t xml:space="preserve"> x, </w:t>
+      </w:r>
+      <w:proofErr w:type="spellStart"/>
+      <w:r>
+        <w:rPr>
+          <w:lang w:val="en-US"/>
+        </w:rPr>
+        <w:t>int</w:t>
+      </w:r>
+      <w:proofErr w:type="spellEnd"/>
+      <w:r>
+        <w:rPr>
+          <w:lang w:val="en-US"/>
+        </w:rPr>
+        <w:t xml:space="preserve"> y, </w:t>
+      </w:r>
+      <w:proofErr w:type="spellStart"/>
+      <w:r>
+        <w:rPr>
+          <w:lang w:val="en-US"/>
+        </w:rPr>
+        <w:t>int</w:t>
+      </w:r>
+      <w:proofErr w:type="spellEnd"/>
+      <w:r>
+        <w:rPr>
+          <w:lang w:val="en-US"/>
+        </w:rPr>
+        <w:t xml:space="preserve"> </w:t>
+      </w:r>
+      <w:proofErr w:type="spellStart"/>
+      <w:r>
+        <w:rPr>
+          <w:lang w:val="en-US"/>
+        </w:rPr>
+        <w:t>playerID</w:t>
+      </w:r>
+      <w:proofErr w:type="spellEnd"/>
+      <w:r>
+        <w:rPr>
+          <w:lang w:val="en-US"/>
+        </w:rPr>
+        <w:t>, String type)</w:t>
       </w:r>
       <w:r>
         <w:rPr>
@@ -2159,10 +2545,7 @@
         <w:t>sword</w:t>
       </w:r>
       <w:r>
-        <w:t>)</w:t>
-      </w:r>
-      <w:r>
-        <w:t>.</w:t>
+        <w:t>).</w:t>
       </w:r>
     </w:p>
     <w:p>
@@ -2173,12 +2556,14 @@
           <w:numId w:val="12"/>
         </w:numPr>
       </w:pPr>
+      <w:proofErr w:type="gramStart"/>
       <w:r>
         <w:rPr>
           <w:lang w:val="en-US"/>
         </w:rPr>
         <w:t>public</w:t>
       </w:r>
+      <w:proofErr w:type="gramEnd"/>
       <w:r>
         <w:t xml:space="preserve"> </w:t>
       </w:r>
@@ -2200,12 +2585,14 @@
       <w:r>
         <w:t xml:space="preserve"> </w:t>
       </w:r>
+      <w:proofErr w:type="spellStart"/>
       <w:r>
         <w:rPr>
           <w:lang w:val="en-US"/>
         </w:rPr>
         <w:t>weapon</w:t>
       </w:r>
+      <w:proofErr w:type="spellEnd"/>
       <w:r>
         <w:t xml:space="preserve">): </w:t>
       </w:r>
@@ -2287,13 +2674,7 @@
         <w:t xml:space="preserve"> </w:t>
       </w:r>
       <w:r>
-        <w:t xml:space="preserve">αντιπροσωπεύει κάθε </w:t>
-      </w:r>
-      <w:r>
-        <w:t>εφόδιο</w:t>
-      </w:r>
-      <w:r>
-        <w:t>.</w:t>
+        <w:t>αντιπροσωπεύει κάθε εφόδιο.</w:t>
       </w:r>
     </w:p>
     <w:p>
@@ -2315,18 +2696,28 @@
           <w:lang w:val="en-US"/>
         </w:rPr>
       </w:pPr>
-      <w:r>
-        <w:rPr>
-          <w:lang w:val="en-US"/>
-        </w:rPr>
-        <w:t xml:space="preserve">private </w:t>
-      </w:r>
+      <w:proofErr w:type="gramStart"/>
+      <w:r>
+        <w:rPr>
+          <w:lang w:val="en-US"/>
+        </w:rPr>
+        <w:t>private</w:t>
+      </w:r>
+      <w:proofErr w:type="gramEnd"/>
+      <w:r>
+        <w:rPr>
+          <w:lang w:val="en-US"/>
+        </w:rPr>
+        <w:t xml:space="preserve"> </w:t>
+      </w:r>
+      <w:proofErr w:type="spellStart"/>
       <w:r>
         <w:rPr>
           <w:lang w:val="en-US"/>
         </w:rPr>
         <w:t>int</w:t>
       </w:r>
+      <w:proofErr w:type="spellEnd"/>
       <w:r>
         <w:rPr>
           <w:lang w:val="en-US"/>
@@ -2381,21 +2772,25 @@
           <w:numId w:val="9"/>
         </w:numPr>
       </w:pPr>
+      <w:proofErr w:type="gramStart"/>
       <w:r>
         <w:rPr>
           <w:lang w:val="en-US"/>
         </w:rPr>
         <w:t>private</w:t>
       </w:r>
-      <w:r>
-        <w:t xml:space="preserve"> </w:t>
-      </w:r>
+      <w:proofErr w:type="gramEnd"/>
+      <w:r>
+        <w:t xml:space="preserve"> </w:t>
+      </w:r>
+      <w:proofErr w:type="spellStart"/>
       <w:r>
         <w:rPr>
           <w:lang w:val="en-US"/>
         </w:rPr>
         <w:t>int</w:t>
       </w:r>
+      <w:proofErr w:type="spellEnd"/>
       <w:r>
         <w:t xml:space="preserve"> </w:t>
       </w:r>
@@ -2423,21 +2818,25 @@
           <w:numId w:val="9"/>
         </w:numPr>
       </w:pPr>
+      <w:proofErr w:type="gramStart"/>
       <w:r>
         <w:rPr>
           <w:lang w:val="en-US"/>
         </w:rPr>
         <w:t>private</w:t>
       </w:r>
-      <w:r>
-        <w:t xml:space="preserve"> </w:t>
-      </w:r>
+      <w:proofErr w:type="gramEnd"/>
+      <w:r>
+        <w:t xml:space="preserve"> </w:t>
+      </w:r>
+      <w:proofErr w:type="spellStart"/>
       <w:r>
         <w:rPr>
           <w:lang w:val="en-US"/>
         </w:rPr>
         <w:t>int</w:t>
       </w:r>
+      <w:proofErr w:type="spellEnd"/>
       <w:r>
         <w:t xml:space="preserve"> </w:t>
       </w:r>
@@ -2468,21 +2867,25 @@
           <w:numId w:val="9"/>
         </w:numPr>
       </w:pPr>
+      <w:proofErr w:type="gramStart"/>
       <w:r>
         <w:rPr>
           <w:lang w:val="en-US"/>
         </w:rPr>
         <w:t>private</w:t>
       </w:r>
-      <w:r>
-        <w:t xml:space="preserve"> </w:t>
-      </w:r>
+      <w:proofErr w:type="gramEnd"/>
+      <w:r>
+        <w:t xml:space="preserve"> </w:t>
+      </w:r>
+      <w:proofErr w:type="spellStart"/>
       <w:r>
         <w:rPr>
           <w:lang w:val="en-US"/>
         </w:rPr>
         <w:t>int</w:t>
       </w:r>
+      <w:proofErr w:type="spellEnd"/>
       <w:r>
         <w:t xml:space="preserve"> </w:t>
       </w:r>
@@ -2575,7 +2978,35 @@
         <w:rPr>
           <w:lang w:val="en-US"/>
         </w:rPr>
-        <w:t>public void setId(int id)</w:t>
+        <w:t xml:space="preserve">public void </w:t>
+      </w:r>
+      <w:proofErr w:type="spellStart"/>
+      <w:r>
+        <w:rPr>
+          <w:lang w:val="en-US"/>
+        </w:rPr>
+        <w:t>setId</w:t>
+      </w:r>
+      <w:proofErr w:type="spellEnd"/>
+      <w:r>
+        <w:rPr>
+          <w:lang w:val="en-US"/>
+        </w:rPr>
+        <w:t>(</w:t>
+      </w:r>
+      <w:proofErr w:type="spellStart"/>
+      <w:r>
+        <w:rPr>
+          <w:lang w:val="en-US"/>
+        </w:rPr>
+        <w:t>int</w:t>
+      </w:r>
+      <w:proofErr w:type="spellEnd"/>
+      <w:r>
+        <w:rPr>
+          <w:lang w:val="en-US"/>
+        </w:rPr>
+        <w:t xml:space="preserve"> id)</w:t>
       </w:r>
     </w:p>
     <w:p>
@@ -2593,7 +3024,35 @@
         <w:rPr>
           <w:lang w:val="en-US"/>
         </w:rPr>
-        <w:t>public void setX(int x)</w:t>
+        <w:t xml:space="preserve">public void </w:t>
+      </w:r>
+      <w:proofErr w:type="spellStart"/>
+      <w:r>
+        <w:rPr>
+          <w:lang w:val="en-US"/>
+        </w:rPr>
+        <w:t>setX</w:t>
+      </w:r>
+      <w:proofErr w:type="spellEnd"/>
+      <w:r>
+        <w:rPr>
+          <w:lang w:val="en-US"/>
+        </w:rPr>
+        <w:t>(</w:t>
+      </w:r>
+      <w:proofErr w:type="spellStart"/>
+      <w:r>
+        <w:rPr>
+          <w:lang w:val="en-US"/>
+        </w:rPr>
+        <w:t>int</w:t>
+      </w:r>
+      <w:proofErr w:type="spellEnd"/>
+      <w:r>
+        <w:rPr>
+          <w:lang w:val="en-US"/>
+        </w:rPr>
+        <w:t xml:space="preserve"> x)</w:t>
       </w:r>
     </w:p>
     <w:p>
@@ -2611,7 +3070,35 @@
         <w:rPr>
           <w:lang w:val="en-US"/>
         </w:rPr>
-        <w:t>public void setY(int y)</w:t>
+        <w:t xml:space="preserve">public void </w:t>
+      </w:r>
+      <w:proofErr w:type="spellStart"/>
+      <w:r>
+        <w:rPr>
+          <w:lang w:val="en-US"/>
+        </w:rPr>
+        <w:t>setY</w:t>
+      </w:r>
+      <w:proofErr w:type="spellEnd"/>
+      <w:r>
+        <w:rPr>
+          <w:lang w:val="en-US"/>
+        </w:rPr>
+        <w:t>(</w:t>
+      </w:r>
+      <w:proofErr w:type="spellStart"/>
+      <w:r>
+        <w:rPr>
+          <w:lang w:val="en-US"/>
+        </w:rPr>
+        <w:t>int</w:t>
+      </w:r>
+      <w:proofErr w:type="spellEnd"/>
+      <w:r>
+        <w:rPr>
+          <w:lang w:val="en-US"/>
+        </w:rPr>
+        <w:t xml:space="preserve"> y)</w:t>
       </w:r>
     </w:p>
     <w:p>
@@ -2629,7 +3116,35 @@
         <w:rPr>
           <w:lang w:val="en-US"/>
         </w:rPr>
-        <w:t>public void setPoints(int points)</w:t>
+        <w:t xml:space="preserve">public void </w:t>
+      </w:r>
+      <w:proofErr w:type="spellStart"/>
+      <w:r>
+        <w:rPr>
+          <w:lang w:val="en-US"/>
+        </w:rPr>
+        <w:t>setPoints</w:t>
+      </w:r>
+      <w:proofErr w:type="spellEnd"/>
+      <w:r>
+        <w:rPr>
+          <w:lang w:val="en-US"/>
+        </w:rPr>
+        <w:t>(</w:t>
+      </w:r>
+      <w:proofErr w:type="spellStart"/>
+      <w:r>
+        <w:rPr>
+          <w:lang w:val="en-US"/>
+        </w:rPr>
+        <w:t>int</w:t>
+      </w:r>
+      <w:proofErr w:type="spellEnd"/>
+      <w:r>
+        <w:rPr>
+          <w:lang w:val="en-US"/>
+        </w:rPr>
+        <w:t xml:space="preserve"> points)</w:t>
       </w:r>
     </w:p>
     <w:p>
@@ -2667,7 +3182,35 @@
         <w:rPr>
           <w:lang w:val="en-US"/>
         </w:rPr>
-        <w:t>public int getId()</w:t>
+        <w:t xml:space="preserve">public </w:t>
+      </w:r>
+      <w:proofErr w:type="spellStart"/>
+      <w:r>
+        <w:rPr>
+          <w:lang w:val="en-US"/>
+        </w:rPr>
+        <w:t>int</w:t>
+      </w:r>
+      <w:proofErr w:type="spellEnd"/>
+      <w:r>
+        <w:rPr>
+          <w:lang w:val="en-US"/>
+        </w:rPr>
+        <w:t xml:space="preserve"> </w:t>
+      </w:r>
+      <w:proofErr w:type="spellStart"/>
+      <w:r>
+        <w:rPr>
+          <w:lang w:val="en-US"/>
+        </w:rPr>
+        <w:t>getId</w:t>
+      </w:r>
+      <w:proofErr w:type="spellEnd"/>
+      <w:r>
+        <w:rPr>
+          <w:lang w:val="en-US"/>
+        </w:rPr>
+        <w:t>()</w:t>
       </w:r>
     </w:p>
     <w:p>
@@ -2685,7 +3228,35 @@
         <w:rPr>
           <w:lang w:val="en-US"/>
         </w:rPr>
-        <w:t>public int getX()</w:t>
+        <w:t xml:space="preserve">public </w:t>
+      </w:r>
+      <w:proofErr w:type="spellStart"/>
+      <w:r>
+        <w:rPr>
+          <w:lang w:val="en-US"/>
+        </w:rPr>
+        <w:t>int</w:t>
+      </w:r>
+      <w:proofErr w:type="spellEnd"/>
+      <w:r>
+        <w:rPr>
+          <w:lang w:val="en-US"/>
+        </w:rPr>
+        <w:t xml:space="preserve"> </w:t>
+      </w:r>
+      <w:proofErr w:type="spellStart"/>
+      <w:r>
+        <w:rPr>
+          <w:lang w:val="en-US"/>
+        </w:rPr>
+        <w:t>getX</w:t>
+      </w:r>
+      <w:proofErr w:type="spellEnd"/>
+      <w:r>
+        <w:rPr>
+          <w:lang w:val="en-US"/>
+        </w:rPr>
+        <w:t>()</w:t>
       </w:r>
     </w:p>
     <w:p>
@@ -2703,7 +3274,35 @@
         <w:rPr>
           <w:lang w:val="en-US"/>
         </w:rPr>
-        <w:t>public int getY()</w:t>
+        <w:t xml:space="preserve">public </w:t>
+      </w:r>
+      <w:proofErr w:type="spellStart"/>
+      <w:r>
+        <w:rPr>
+          <w:lang w:val="en-US"/>
+        </w:rPr>
+        <w:t>int</w:t>
+      </w:r>
+      <w:proofErr w:type="spellEnd"/>
+      <w:r>
+        <w:rPr>
+          <w:lang w:val="en-US"/>
+        </w:rPr>
+        <w:t xml:space="preserve"> </w:t>
+      </w:r>
+      <w:proofErr w:type="spellStart"/>
+      <w:r>
+        <w:rPr>
+          <w:lang w:val="en-US"/>
+        </w:rPr>
+        <w:t>getY</w:t>
+      </w:r>
+      <w:proofErr w:type="spellEnd"/>
+      <w:r>
+        <w:rPr>
+          <w:lang w:val="en-US"/>
+        </w:rPr>
+        <w:t>()</w:t>
       </w:r>
     </w:p>
     <w:p>
@@ -2721,7 +3320,35 @@
         <w:rPr>
           <w:lang w:val="en-US"/>
         </w:rPr>
-        <w:t>public int getPoints()</w:t>
+        <w:t xml:space="preserve">public </w:t>
+      </w:r>
+      <w:proofErr w:type="spellStart"/>
+      <w:r>
+        <w:rPr>
+          <w:lang w:val="en-US"/>
+        </w:rPr>
+        <w:t>int</w:t>
+      </w:r>
+      <w:proofErr w:type="spellEnd"/>
+      <w:r>
+        <w:rPr>
+          <w:lang w:val="en-US"/>
+        </w:rPr>
+        <w:t xml:space="preserve"> </w:t>
+      </w:r>
+      <w:proofErr w:type="spellStart"/>
+      <w:r>
+        <w:rPr>
+          <w:lang w:val="en-US"/>
+        </w:rPr>
+        <w:t>getPoints</w:t>
+      </w:r>
+      <w:proofErr w:type="spellEnd"/>
+      <w:r>
+        <w:rPr>
+          <w:lang w:val="en-US"/>
+        </w:rPr>
+        <w:t>()</w:t>
       </w:r>
     </w:p>
     <w:p>
@@ -2755,11 +3382,75 @@
           <w:lang w:val="en-US"/>
         </w:rPr>
       </w:pPr>
-      <w:r>
-        <w:rPr>
-          <w:lang w:val="en-US"/>
-        </w:rPr>
-        <w:t>public Food(int id, int x, int y, int points)</w:t>
+      <w:proofErr w:type="gramStart"/>
+      <w:r>
+        <w:rPr>
+          <w:lang w:val="en-US"/>
+        </w:rPr>
+        <w:t>public</w:t>
+      </w:r>
+      <w:proofErr w:type="gramEnd"/>
+      <w:r>
+        <w:rPr>
+          <w:lang w:val="en-US"/>
+        </w:rPr>
+        <w:t xml:space="preserve"> Food(</w:t>
+      </w:r>
+      <w:proofErr w:type="spellStart"/>
+      <w:r>
+        <w:rPr>
+          <w:lang w:val="en-US"/>
+        </w:rPr>
+        <w:t>int</w:t>
+      </w:r>
+      <w:proofErr w:type="spellEnd"/>
+      <w:r>
+        <w:rPr>
+          <w:lang w:val="en-US"/>
+        </w:rPr>
+        <w:t xml:space="preserve"> id, </w:t>
+      </w:r>
+      <w:proofErr w:type="spellStart"/>
+      <w:r>
+        <w:rPr>
+          <w:lang w:val="en-US"/>
+        </w:rPr>
+        <w:t>int</w:t>
+      </w:r>
+      <w:proofErr w:type="spellEnd"/>
+      <w:r>
+        <w:rPr>
+          <w:lang w:val="en-US"/>
+        </w:rPr>
+        <w:t xml:space="preserve"> x, </w:t>
+      </w:r>
+      <w:proofErr w:type="spellStart"/>
+      <w:r>
+        <w:rPr>
+          <w:lang w:val="en-US"/>
+        </w:rPr>
+        <w:t>int</w:t>
+      </w:r>
+      <w:proofErr w:type="spellEnd"/>
+      <w:r>
+        <w:rPr>
+          <w:lang w:val="en-US"/>
+        </w:rPr>
+        <w:t xml:space="preserve"> y, </w:t>
+      </w:r>
+      <w:proofErr w:type="spellStart"/>
+      <w:r>
+        <w:rPr>
+          <w:lang w:val="en-US"/>
+        </w:rPr>
+        <w:t>int</w:t>
+      </w:r>
+      <w:proofErr w:type="spellEnd"/>
+      <w:r>
+        <w:rPr>
+          <w:lang w:val="en-US"/>
+        </w:rPr>
+        <w:t xml:space="preserve"> points)</w:t>
       </w:r>
       <w:r>
         <w:rPr>
@@ -2848,12 +3539,14 @@
           <w:numId w:val="12"/>
         </w:numPr>
       </w:pPr>
+      <w:proofErr w:type="gramStart"/>
       <w:r>
         <w:rPr>
           <w:lang w:val="en-US"/>
         </w:rPr>
         <w:t>public</w:t>
       </w:r>
+      <w:proofErr w:type="gramEnd"/>
       <w:r>
         <w:t xml:space="preserve"> </w:t>
       </w:r>
@@ -2875,12 +3568,14 @@
       <w:r>
         <w:t xml:space="preserve"> </w:t>
       </w:r>
+      <w:proofErr w:type="spellStart"/>
       <w:r>
         <w:rPr>
           <w:lang w:val="en-US"/>
         </w:rPr>
         <w:t>food</w:t>
       </w:r>
+      <w:proofErr w:type="spellEnd"/>
       <w:r>
         <w:t>)</w:t>
       </w:r>
@@ -2920,19 +3615,1310 @@
       <w:r>
         <w:t xml:space="preserve"> </w:t>
       </w:r>
+      <w:proofErr w:type="spellStart"/>
       <w:r>
         <w:t>Food</w:t>
       </w:r>
+      <w:proofErr w:type="spellEnd"/>
+      <w:r>
+        <w:t xml:space="preserve"> </w:t>
+      </w:r>
+      <w:r>
+        <w:t>ως είσοδο και αντιγράφει όλες τις τιμές του στο νέο.</w:t>
+      </w:r>
+    </w:p>
+    <w:p/>
+    <w:p>
+      <w:pPr>
+        <w:pStyle w:val="Heading1"/>
+        <w:rPr>
+          <w:lang w:val="en-US"/>
+        </w:rPr>
+      </w:pPr>
+      <w:r>
+        <w:t xml:space="preserve">Κλάση </w:t>
+      </w:r>
+      <w:r>
+        <w:rPr>
+          <w:lang w:val="en-US"/>
+        </w:rPr>
+        <w:t>Trap</w:t>
+      </w:r>
+    </w:p>
+    <w:p>
+      <w:r>
+        <w:t xml:space="preserve">Η κλάση </w:t>
+      </w:r>
+      <w:r>
+        <w:rPr>
+          <w:lang w:val="en-US"/>
+        </w:rPr>
+        <w:t>Trap</w:t>
+      </w:r>
+      <w:r>
+        <w:t xml:space="preserve"> </w:t>
+      </w:r>
+      <w:r>
+        <w:t xml:space="preserve">αντιπροσωπεύει κάθε </w:t>
+      </w:r>
+      <w:r>
+        <w:t>παγίδα</w:t>
+      </w:r>
+      <w:r>
+        <w:t>.</w:t>
+      </w:r>
+    </w:p>
+    <w:p>
+      <w:pPr>
+        <w:pStyle w:val="Heading2"/>
+      </w:pPr>
+      <w:r>
+        <w:t>Μεταβλητές</w:t>
+      </w:r>
+    </w:p>
+    <w:p>
+      <w:pPr>
+        <w:pStyle w:val="ListParagraph"/>
+        <w:numPr>
+          <w:ilvl w:val="0"/>
+          <w:numId w:val="9"/>
+        </w:numPr>
+        <w:rPr>
+          <w:lang w:val="en-US"/>
+        </w:rPr>
+      </w:pPr>
+      <w:proofErr w:type="gramStart"/>
+      <w:r>
+        <w:rPr>
+          <w:lang w:val="en-US"/>
+        </w:rPr>
+        <w:t>private</w:t>
+      </w:r>
+      <w:proofErr w:type="gramEnd"/>
+      <w:r>
+        <w:rPr>
+          <w:lang w:val="en-US"/>
+        </w:rPr>
+        <w:t xml:space="preserve"> </w:t>
+      </w:r>
+      <w:proofErr w:type="spellStart"/>
+      <w:r>
+        <w:rPr>
+          <w:lang w:val="en-US"/>
+        </w:rPr>
+        <w:t>int</w:t>
+      </w:r>
+      <w:proofErr w:type="spellEnd"/>
+      <w:r>
+        <w:rPr>
+          <w:lang w:val="en-US"/>
+        </w:rPr>
+        <w:t xml:space="preserve"> </w:t>
+      </w:r>
+      <w:r>
+        <w:rPr>
+          <w:lang w:val="en-US"/>
+        </w:rPr>
+        <w:t>id</w:t>
+      </w:r>
+      <w:r>
+        <w:rPr>
+          <w:lang w:val="en-US"/>
+        </w:rPr>
+        <w:t>:</w:t>
+      </w:r>
+      <w:r>
+        <w:rPr>
+          <w:lang w:val="en-US"/>
+        </w:rPr>
+        <w:t xml:space="preserve"> </w:t>
+      </w:r>
+      <w:r>
+        <w:t>το</w:t>
+      </w:r>
+      <w:r>
+        <w:rPr>
+          <w:lang w:val="en-US"/>
+        </w:rPr>
+        <w:t xml:space="preserve"> id </w:t>
+      </w:r>
+      <w:r>
+        <w:t>της</w:t>
+      </w:r>
+      <w:r>
+        <w:rPr>
+          <w:lang w:val="en-US"/>
+        </w:rPr>
+        <w:t xml:space="preserve"> </w:t>
+      </w:r>
+      <w:r>
+        <w:t>παγίδας</w:t>
+      </w:r>
+      <w:r>
+        <w:rPr>
+          <w:lang w:val="en-US"/>
+        </w:rPr>
+        <w:t>.</w:t>
+      </w:r>
+    </w:p>
+    <w:p>
+      <w:pPr>
+        <w:pStyle w:val="ListParagraph"/>
+        <w:numPr>
+          <w:ilvl w:val="0"/>
+          <w:numId w:val="9"/>
+        </w:numPr>
+      </w:pPr>
+      <w:proofErr w:type="gramStart"/>
+      <w:r>
+        <w:rPr>
+          <w:lang w:val="en-US"/>
+        </w:rPr>
+        <w:t>private</w:t>
+      </w:r>
+      <w:proofErr w:type="gramEnd"/>
+      <w:r>
+        <w:t xml:space="preserve"> </w:t>
+      </w:r>
+      <w:proofErr w:type="spellStart"/>
+      <w:r>
+        <w:rPr>
+          <w:lang w:val="en-US"/>
+        </w:rPr>
+        <w:t>int</w:t>
+      </w:r>
+      <w:proofErr w:type="spellEnd"/>
+      <w:r>
+        <w:t xml:space="preserve"> </w:t>
+      </w:r>
+      <w:r>
+        <w:rPr>
+          <w:lang w:val="en-US"/>
+        </w:rPr>
+        <w:t>x</w:t>
+      </w:r>
+      <w:r>
+        <w:t xml:space="preserve">: </w:t>
+      </w:r>
+      <w:r>
+        <w:t>η συντεταγμένη x του πλακιδίου του ταμπλό όπου βρίσκεται η παγίδα</w:t>
+      </w:r>
+      <w:r>
+        <w:t>.</w:t>
+      </w:r>
+    </w:p>
+    <w:p>
+      <w:pPr>
+        <w:pStyle w:val="ListParagraph"/>
+        <w:numPr>
+          <w:ilvl w:val="0"/>
+          <w:numId w:val="9"/>
+        </w:numPr>
+      </w:pPr>
+      <w:proofErr w:type="gramStart"/>
+      <w:r>
+        <w:rPr>
+          <w:lang w:val="en-US"/>
+        </w:rPr>
+        <w:t>private</w:t>
+      </w:r>
+      <w:proofErr w:type="gramEnd"/>
+      <w:r>
+        <w:t xml:space="preserve"> </w:t>
+      </w:r>
+      <w:proofErr w:type="spellStart"/>
+      <w:r>
+        <w:rPr>
+          <w:lang w:val="en-US"/>
+        </w:rPr>
+        <w:t>int</w:t>
+      </w:r>
+      <w:proofErr w:type="spellEnd"/>
+      <w:r>
+        <w:t xml:space="preserve"> </w:t>
+      </w:r>
+      <w:r>
+        <w:rPr>
+          <w:lang w:val="en-US"/>
+        </w:rPr>
+        <w:t>y</w:t>
+      </w:r>
+      <w:r>
+        <w:t>:</w:t>
+      </w:r>
+      <w:r>
+        <w:t xml:space="preserve"> </w:t>
+      </w:r>
+      <w:r>
+        <w:t xml:space="preserve">η συντεταγμένη </w:t>
+      </w:r>
+      <w:r>
+        <w:rPr>
+          <w:lang w:val="en-US"/>
+        </w:rPr>
+        <w:t>y</w:t>
+      </w:r>
+      <w:r>
+        <w:t xml:space="preserve"> του πλακιδίου του ταμπλό όπου βρίσκεται η παγίδα</w:t>
+      </w:r>
+      <w:r>
+        <w:t>.</w:t>
+      </w:r>
+    </w:p>
+    <w:p>
+      <w:pPr>
+        <w:pStyle w:val="ListParagraph"/>
+        <w:numPr>
+          <w:ilvl w:val="0"/>
+          <w:numId w:val="9"/>
+        </w:numPr>
+        <w:rPr>
+          <w:lang w:val="en-US"/>
+        </w:rPr>
+      </w:pPr>
+      <w:proofErr w:type="gramStart"/>
+      <w:r>
+        <w:rPr>
+          <w:lang w:val="en-US"/>
+        </w:rPr>
+        <w:t>private</w:t>
+      </w:r>
+      <w:proofErr w:type="gramEnd"/>
+      <w:r>
+        <w:rPr>
+          <w:lang w:val="en-US"/>
+        </w:rPr>
+        <w:t xml:space="preserve"> String type: </w:t>
+      </w:r>
+      <w:r>
+        <w:t>το</w:t>
+      </w:r>
+      <w:r>
+        <w:rPr>
+          <w:lang w:val="en-US"/>
+        </w:rPr>
+        <w:t xml:space="preserve"> </w:t>
+      </w:r>
+      <w:r>
+        <w:t>είδος</w:t>
+      </w:r>
+      <w:r>
+        <w:rPr>
+          <w:lang w:val="en-US"/>
+        </w:rPr>
+        <w:t xml:space="preserve"> </w:t>
+      </w:r>
+      <w:r>
+        <w:t>της</w:t>
+      </w:r>
+      <w:r>
+        <w:rPr>
+          <w:lang w:val="en-US"/>
+        </w:rPr>
+        <w:t xml:space="preserve"> </w:t>
+      </w:r>
+      <w:r>
+        <w:t>παγίδας</w:t>
+      </w:r>
+      <w:r>
+        <w:rPr>
+          <w:lang w:val="en-US"/>
+        </w:rPr>
+        <w:t xml:space="preserve"> (ropes </w:t>
+      </w:r>
+      <w:r>
+        <w:t>ή</w:t>
+      </w:r>
+      <w:r>
+        <w:rPr>
+          <w:lang w:val="en-US"/>
+        </w:rPr>
+        <w:t xml:space="preserve"> animals)</w:t>
+      </w:r>
+      <w:r>
+        <w:rPr>
+          <w:lang w:val="en-US"/>
+        </w:rPr>
+        <w:t>.</w:t>
+      </w:r>
+    </w:p>
+    <w:p>
+      <w:pPr>
+        <w:pStyle w:val="ListParagraph"/>
+        <w:numPr>
+          <w:ilvl w:val="0"/>
+          <w:numId w:val="9"/>
+        </w:numPr>
+      </w:pPr>
+      <w:proofErr w:type="gramStart"/>
+      <w:r>
+        <w:rPr>
+          <w:lang w:val="en-US"/>
+        </w:rPr>
+        <w:t>private</w:t>
+      </w:r>
+      <w:proofErr w:type="gramEnd"/>
+      <w:r>
+        <w:t xml:space="preserve"> </w:t>
+      </w:r>
+      <w:proofErr w:type="spellStart"/>
+      <w:r>
+        <w:rPr>
+          <w:lang w:val="en-US"/>
+        </w:rPr>
+        <w:t>int</w:t>
+      </w:r>
+      <w:proofErr w:type="spellEnd"/>
+      <w:r>
+        <w:t xml:space="preserve"> </w:t>
+      </w:r>
+      <w:r>
+        <w:rPr>
+          <w:lang w:val="en-US"/>
+        </w:rPr>
+        <w:t>points</w:t>
+      </w:r>
+      <w:r>
+        <w:t xml:space="preserve">: </w:t>
+      </w:r>
+      <w:r>
+        <w:t>οι πόντοι που χάνει ο παίκτης όταν πέσει στην παγίδα και δεν έχει το κατάλληλο όπλο για να την αντιμετωπίσει</w:t>
+      </w:r>
+      <w:r>
+        <w:t>.</w:t>
+      </w:r>
+    </w:p>
+    <w:p>
+      <w:pPr>
+        <w:pStyle w:val="Heading2"/>
+      </w:pPr>
+      <w:r>
+        <w:t>Μέθοδοι</w:t>
+      </w:r>
+    </w:p>
+    <w:p>
+      <w:r>
+        <w:t xml:space="preserve">Για κάθε μεταβλητή υπάρχουν </w:t>
+      </w:r>
+      <w:r>
+        <w:rPr>
+          <w:lang w:val="en-US"/>
+        </w:rPr>
+        <w:t>setter</w:t>
+      </w:r>
+      <w:r>
+        <w:t xml:space="preserve"> </w:t>
+      </w:r>
+      <w:r>
+        <w:t xml:space="preserve">και </w:t>
+      </w:r>
+      <w:r>
+        <w:rPr>
+          <w:lang w:val="en-US"/>
+        </w:rPr>
+        <w:t>getter</w:t>
+      </w:r>
+      <w:r>
+        <w:t xml:space="preserve"> </w:t>
+      </w:r>
+      <w:r>
+        <w:t>μέθοδοι.</w:t>
+      </w:r>
+    </w:p>
+    <w:p>
+      <w:pPr>
+        <w:rPr>
+          <w:lang w:val="en-US"/>
+        </w:rPr>
+      </w:pPr>
+      <w:r>
+        <w:rPr>
+          <w:b/>
+          <w:lang w:val="en-US"/>
+        </w:rPr>
+        <w:t>Setters</w:t>
+      </w:r>
+      <w:r>
+        <w:rPr>
+          <w:lang w:val="en-US"/>
+        </w:rPr>
+        <w:t>:</w:t>
+      </w:r>
+    </w:p>
+    <w:p>
+      <w:pPr>
+        <w:pStyle w:val="ListParagraph"/>
+        <w:numPr>
+          <w:ilvl w:val="0"/>
+          <w:numId w:val="10"/>
+        </w:numPr>
+        <w:rPr>
+          <w:lang w:val="en-US"/>
+        </w:rPr>
+      </w:pPr>
+      <w:r>
+        <w:rPr>
+          <w:lang w:val="en-US"/>
+        </w:rPr>
+        <w:t xml:space="preserve">public void </w:t>
+      </w:r>
+      <w:proofErr w:type="spellStart"/>
+      <w:r>
+        <w:rPr>
+          <w:lang w:val="en-US"/>
+        </w:rPr>
+        <w:t>setId</w:t>
+      </w:r>
+      <w:proofErr w:type="spellEnd"/>
+      <w:r>
+        <w:rPr>
+          <w:lang w:val="en-US"/>
+        </w:rPr>
+        <w:t>(</w:t>
+      </w:r>
+      <w:proofErr w:type="spellStart"/>
+      <w:r>
+        <w:rPr>
+          <w:lang w:val="en-US"/>
+        </w:rPr>
+        <w:t>int</w:t>
+      </w:r>
+      <w:proofErr w:type="spellEnd"/>
+      <w:r>
+        <w:rPr>
+          <w:lang w:val="en-US"/>
+        </w:rPr>
+        <w:t xml:space="preserve"> id)</w:t>
+      </w:r>
+    </w:p>
+    <w:p>
+      <w:pPr>
+        <w:pStyle w:val="ListParagraph"/>
+        <w:numPr>
+          <w:ilvl w:val="0"/>
+          <w:numId w:val="10"/>
+        </w:numPr>
+        <w:rPr>
+          <w:lang w:val="en-US"/>
+        </w:rPr>
+      </w:pPr>
+      <w:r>
+        <w:rPr>
+          <w:lang w:val="en-US"/>
+        </w:rPr>
+        <w:t xml:space="preserve">public void </w:t>
+      </w:r>
+      <w:proofErr w:type="spellStart"/>
+      <w:r>
+        <w:rPr>
+          <w:lang w:val="en-US"/>
+        </w:rPr>
+        <w:t>setX</w:t>
+      </w:r>
+      <w:proofErr w:type="spellEnd"/>
+      <w:r>
+        <w:rPr>
+          <w:lang w:val="en-US"/>
+        </w:rPr>
+        <w:t>(</w:t>
+      </w:r>
+      <w:proofErr w:type="spellStart"/>
+      <w:r>
+        <w:rPr>
+          <w:lang w:val="en-US"/>
+        </w:rPr>
+        <w:t>int</w:t>
+      </w:r>
+      <w:proofErr w:type="spellEnd"/>
+      <w:r>
+        <w:rPr>
+          <w:lang w:val="en-US"/>
+        </w:rPr>
+        <w:t xml:space="preserve"> x)</w:t>
+      </w:r>
+    </w:p>
+    <w:p>
+      <w:pPr>
+        <w:pStyle w:val="ListParagraph"/>
+        <w:numPr>
+          <w:ilvl w:val="0"/>
+          <w:numId w:val="10"/>
+        </w:numPr>
+        <w:rPr>
+          <w:lang w:val="en-US"/>
+        </w:rPr>
+      </w:pPr>
+      <w:r>
+        <w:rPr>
+          <w:lang w:val="en-US"/>
+        </w:rPr>
+        <w:t xml:space="preserve">public void </w:t>
+      </w:r>
+      <w:proofErr w:type="spellStart"/>
+      <w:r>
+        <w:rPr>
+          <w:lang w:val="en-US"/>
+        </w:rPr>
+        <w:t>setY</w:t>
+      </w:r>
+      <w:proofErr w:type="spellEnd"/>
+      <w:r>
+        <w:rPr>
+          <w:lang w:val="en-US"/>
+        </w:rPr>
+        <w:t>(</w:t>
+      </w:r>
+      <w:proofErr w:type="spellStart"/>
+      <w:r>
+        <w:rPr>
+          <w:lang w:val="en-US"/>
+        </w:rPr>
+        <w:t>int</w:t>
+      </w:r>
+      <w:proofErr w:type="spellEnd"/>
+      <w:r>
+        <w:rPr>
+          <w:lang w:val="en-US"/>
+        </w:rPr>
+        <w:t xml:space="preserve"> y)</w:t>
+      </w:r>
+    </w:p>
+    <w:p>
+      <w:pPr>
+        <w:pStyle w:val="ListParagraph"/>
+        <w:numPr>
+          <w:ilvl w:val="0"/>
+          <w:numId w:val="9"/>
+        </w:numPr>
+        <w:rPr>
+          <w:lang w:val="en-US"/>
+        </w:rPr>
+      </w:pPr>
+      <w:proofErr w:type="gramStart"/>
+      <w:r>
+        <w:rPr>
+          <w:lang w:val="en-US"/>
+        </w:rPr>
+        <w:t>public</w:t>
+      </w:r>
+      <w:proofErr w:type="gramEnd"/>
+      <w:r>
+        <w:rPr>
+          <w:lang w:val="en-US"/>
+        </w:rPr>
+        <w:t xml:space="preserve"> void </w:t>
+      </w:r>
+      <w:proofErr w:type="spellStart"/>
+      <w:r>
+        <w:rPr>
+          <w:lang w:val="en-US"/>
+        </w:rPr>
+        <w:t>setType</w:t>
+      </w:r>
+      <w:proofErr w:type="spellEnd"/>
+      <w:r>
+        <w:rPr>
+          <w:lang w:val="en-US"/>
+        </w:rPr>
+        <w:t>(String type)</w:t>
+      </w:r>
+      <w:r>
+        <w:rPr>
+          <w:lang w:val="en-US"/>
+        </w:rPr>
+        <w:t xml:space="preserve">: </w:t>
+      </w:r>
+      <w:r>
+        <w:t>στο</w:t>
+      </w:r>
+      <w:r>
+        <w:rPr>
+          <w:lang w:val="en-US"/>
+        </w:rPr>
+        <w:t xml:space="preserve"> </w:t>
+      </w:r>
+      <w:r>
+        <w:rPr>
+          <w:lang w:val="en-US"/>
+        </w:rPr>
+        <w:t xml:space="preserve">setter </w:t>
+      </w:r>
+      <w:r>
+        <w:t>αυτό</w:t>
+      </w:r>
+      <w:r>
+        <w:rPr>
+          <w:lang w:val="en-US"/>
+        </w:rPr>
+        <w:t xml:space="preserve"> </w:t>
+      </w:r>
+      <w:r>
+        <w:t>ελέγχουμε</w:t>
+      </w:r>
+      <w:r>
+        <w:rPr>
+          <w:lang w:val="en-US"/>
+        </w:rPr>
+        <w:t xml:space="preserve"> </w:t>
+      </w:r>
+      <w:r>
+        <w:t>αν</w:t>
+      </w:r>
+      <w:r>
+        <w:rPr>
+          <w:lang w:val="en-US"/>
+        </w:rPr>
+        <w:t xml:space="preserve"> </w:t>
+      </w:r>
+      <w:r>
+        <w:t>η</w:t>
+      </w:r>
+      <w:r>
+        <w:rPr>
+          <w:lang w:val="en-US"/>
+        </w:rPr>
+        <w:t xml:space="preserve"> </w:t>
+      </w:r>
+      <w:r>
+        <w:t>μεταβλητή</w:t>
+      </w:r>
+      <w:r>
+        <w:rPr>
+          <w:lang w:val="en-US"/>
+        </w:rPr>
+        <w:t xml:space="preserve"> </w:t>
+      </w:r>
+      <w:r>
+        <w:rPr>
+          <w:lang w:val="en-US"/>
+        </w:rPr>
+        <w:t xml:space="preserve">type </w:t>
+      </w:r>
+      <w:r>
+        <w:t>είναι</w:t>
+      </w:r>
+      <w:r>
+        <w:rPr>
+          <w:lang w:val="en-US"/>
+        </w:rPr>
+        <w:t xml:space="preserve"> </w:t>
+      </w:r>
+      <w:r>
+        <w:t>μία</w:t>
+      </w:r>
+      <w:r>
+        <w:rPr>
+          <w:lang w:val="en-US"/>
+        </w:rPr>
+        <w:t xml:space="preserve"> </w:t>
+      </w:r>
+      <w:r>
+        <w:t>επιτρεπτ</w:t>
+      </w:r>
+      <w:r>
+        <w:t>ή</w:t>
+      </w:r>
+      <w:r>
+        <w:rPr>
+          <w:lang w:val="en-US"/>
+        </w:rPr>
+        <w:t xml:space="preserve"> </w:t>
+      </w:r>
+      <w:r>
+        <w:t>παγίδα</w:t>
+      </w:r>
+      <w:r>
+        <w:rPr>
+          <w:lang w:val="en-US"/>
+        </w:rPr>
+        <w:t xml:space="preserve"> </w:t>
+      </w:r>
+      <w:r>
+        <w:rPr>
+          <w:lang w:val="en-US"/>
+        </w:rPr>
+        <w:t xml:space="preserve">(ropes </w:t>
+      </w:r>
+      <w:r>
+        <w:t>ή</w:t>
+      </w:r>
+      <w:r>
+        <w:rPr>
+          <w:lang w:val="en-US"/>
+        </w:rPr>
+        <w:t xml:space="preserve"> animals)</w:t>
+      </w:r>
+      <w:r>
+        <w:rPr>
+          <w:lang w:val="en-US"/>
+        </w:rPr>
+        <w:t>.</w:t>
+      </w:r>
+    </w:p>
+    <w:p>
+      <w:pPr>
+        <w:pStyle w:val="ListParagraph"/>
+        <w:numPr>
+          <w:ilvl w:val="0"/>
+          <w:numId w:val="10"/>
+        </w:numPr>
+        <w:rPr>
+          <w:lang w:val="en-US"/>
+        </w:rPr>
+      </w:pPr>
+      <w:r>
+        <w:rPr>
+          <w:lang w:val="en-US"/>
+        </w:rPr>
+        <w:t xml:space="preserve">public void </w:t>
+      </w:r>
+      <w:proofErr w:type="spellStart"/>
+      <w:r>
+        <w:rPr>
+          <w:lang w:val="en-US"/>
+        </w:rPr>
+        <w:t>setPoints</w:t>
+      </w:r>
+      <w:proofErr w:type="spellEnd"/>
+      <w:r>
+        <w:rPr>
+          <w:lang w:val="en-US"/>
+        </w:rPr>
+        <w:t>(</w:t>
+      </w:r>
+      <w:proofErr w:type="spellStart"/>
+      <w:r>
+        <w:rPr>
+          <w:lang w:val="en-US"/>
+        </w:rPr>
+        <w:t>int</w:t>
+      </w:r>
+      <w:proofErr w:type="spellEnd"/>
+      <w:r>
+        <w:rPr>
+          <w:lang w:val="en-US"/>
+        </w:rPr>
+        <w:t xml:space="preserve"> points)</w:t>
+      </w:r>
+    </w:p>
+    <w:p>
+      <w:pPr>
+        <w:rPr>
+          <w:lang w:val="en-US"/>
+        </w:rPr>
+      </w:pPr>
+      <w:r>
+        <w:rPr>
+          <w:b/>
+          <w:lang w:val="en-US"/>
+        </w:rPr>
+        <w:t>Getters</w:t>
+      </w:r>
+      <w:r>
+        <w:rPr>
+          <w:lang w:val="en-US"/>
+        </w:rPr>
+        <w:t>:</w:t>
+      </w:r>
+    </w:p>
+    <w:p>
+      <w:pPr>
+        <w:pStyle w:val="ListParagraph"/>
+        <w:numPr>
+          <w:ilvl w:val="0"/>
+          <w:numId w:val="11"/>
+        </w:numPr>
+        <w:rPr>
+          <w:lang w:val="en-US"/>
+        </w:rPr>
+      </w:pPr>
+      <w:r>
+        <w:rPr>
+          <w:lang w:val="en-US"/>
+        </w:rPr>
+        <w:t xml:space="preserve">public </w:t>
+      </w:r>
+      <w:proofErr w:type="spellStart"/>
+      <w:r>
+        <w:rPr>
+          <w:lang w:val="en-US"/>
+        </w:rPr>
+        <w:t>int</w:t>
+      </w:r>
+      <w:proofErr w:type="spellEnd"/>
+      <w:r>
+        <w:rPr>
+          <w:lang w:val="en-US"/>
+        </w:rPr>
+        <w:t xml:space="preserve"> </w:t>
+      </w:r>
+      <w:proofErr w:type="spellStart"/>
+      <w:r>
+        <w:rPr>
+          <w:lang w:val="en-US"/>
+        </w:rPr>
+        <w:t>getId</w:t>
+      </w:r>
+      <w:proofErr w:type="spellEnd"/>
+      <w:r>
+        <w:rPr>
+          <w:lang w:val="en-US"/>
+        </w:rPr>
+        <w:t>()</w:t>
+      </w:r>
+    </w:p>
+    <w:p>
+      <w:pPr>
+        <w:pStyle w:val="ListParagraph"/>
+        <w:numPr>
+          <w:ilvl w:val="0"/>
+          <w:numId w:val="11"/>
+        </w:numPr>
+        <w:rPr>
+          <w:lang w:val="en-US"/>
+        </w:rPr>
+      </w:pPr>
+      <w:r>
+        <w:rPr>
+          <w:lang w:val="en-US"/>
+        </w:rPr>
+        <w:lastRenderedPageBreak/>
+        <w:t xml:space="preserve">public </w:t>
+      </w:r>
+      <w:proofErr w:type="spellStart"/>
+      <w:r>
+        <w:rPr>
+          <w:lang w:val="en-US"/>
+        </w:rPr>
+        <w:t>int</w:t>
+      </w:r>
+      <w:proofErr w:type="spellEnd"/>
+      <w:r>
+        <w:rPr>
+          <w:lang w:val="en-US"/>
+        </w:rPr>
+        <w:t xml:space="preserve"> </w:t>
+      </w:r>
+      <w:proofErr w:type="spellStart"/>
+      <w:r>
+        <w:rPr>
+          <w:lang w:val="en-US"/>
+        </w:rPr>
+        <w:t>getX</w:t>
+      </w:r>
+      <w:proofErr w:type="spellEnd"/>
+      <w:r>
+        <w:rPr>
+          <w:lang w:val="en-US"/>
+        </w:rPr>
+        <w:t>()</w:t>
+      </w:r>
+    </w:p>
+    <w:p>
+      <w:pPr>
+        <w:pStyle w:val="ListParagraph"/>
+        <w:numPr>
+          <w:ilvl w:val="0"/>
+          <w:numId w:val="11"/>
+        </w:numPr>
+        <w:rPr>
+          <w:lang w:val="en-US"/>
+        </w:rPr>
+      </w:pPr>
+      <w:r>
+        <w:rPr>
+          <w:lang w:val="en-US"/>
+        </w:rPr>
+        <w:t xml:space="preserve">public </w:t>
+      </w:r>
+      <w:proofErr w:type="spellStart"/>
+      <w:r>
+        <w:rPr>
+          <w:lang w:val="en-US"/>
+        </w:rPr>
+        <w:t>int</w:t>
+      </w:r>
+      <w:proofErr w:type="spellEnd"/>
+      <w:r>
+        <w:rPr>
+          <w:lang w:val="en-US"/>
+        </w:rPr>
+        <w:t xml:space="preserve"> </w:t>
+      </w:r>
+      <w:proofErr w:type="spellStart"/>
+      <w:r>
+        <w:rPr>
+          <w:lang w:val="en-US"/>
+        </w:rPr>
+        <w:t>getY</w:t>
+      </w:r>
+      <w:proofErr w:type="spellEnd"/>
+      <w:r>
+        <w:rPr>
+          <w:lang w:val="en-US"/>
+        </w:rPr>
+        <w:t>()</w:t>
+      </w:r>
+    </w:p>
+    <w:p>
+      <w:pPr>
+        <w:pStyle w:val="ListParagraph"/>
+        <w:numPr>
+          <w:ilvl w:val="0"/>
+          <w:numId w:val="11"/>
+        </w:numPr>
+        <w:rPr>
+          <w:lang w:val="en-US"/>
+        </w:rPr>
+      </w:pPr>
+      <w:r>
+        <w:rPr>
+          <w:lang w:val="en-US"/>
+        </w:rPr>
+        <w:t xml:space="preserve">public String </w:t>
+      </w:r>
+      <w:proofErr w:type="spellStart"/>
+      <w:r>
+        <w:rPr>
+          <w:lang w:val="en-US"/>
+        </w:rPr>
+        <w:t>getType</w:t>
+      </w:r>
+      <w:proofErr w:type="spellEnd"/>
+      <w:r>
+        <w:rPr>
+          <w:lang w:val="en-US"/>
+        </w:rPr>
+        <w:t>()</w:t>
+      </w:r>
+    </w:p>
+    <w:p>
+      <w:pPr>
+        <w:pStyle w:val="ListParagraph"/>
+        <w:numPr>
+          <w:ilvl w:val="0"/>
+          <w:numId w:val="11"/>
+        </w:numPr>
+        <w:rPr>
+          <w:lang w:val="en-US"/>
+        </w:rPr>
+      </w:pPr>
+      <w:r>
+        <w:rPr>
+          <w:lang w:val="en-US"/>
+        </w:rPr>
+        <w:t xml:space="preserve">public </w:t>
+      </w:r>
+      <w:proofErr w:type="spellStart"/>
+      <w:r>
+        <w:rPr>
+          <w:lang w:val="en-US"/>
+        </w:rPr>
+        <w:t>int</w:t>
+      </w:r>
+      <w:proofErr w:type="spellEnd"/>
+      <w:r>
+        <w:rPr>
+          <w:lang w:val="en-US"/>
+        </w:rPr>
+        <w:t xml:space="preserve"> </w:t>
+      </w:r>
+      <w:proofErr w:type="spellStart"/>
+      <w:r>
+        <w:rPr>
+          <w:lang w:val="en-US"/>
+        </w:rPr>
+        <w:t>getPoints</w:t>
+      </w:r>
+      <w:proofErr w:type="spellEnd"/>
+      <w:r>
+        <w:rPr>
+          <w:lang w:val="en-US"/>
+        </w:rPr>
+        <w:t>()</w:t>
+      </w:r>
+    </w:p>
+    <w:p>
+      <w:pPr>
+        <w:rPr>
+          <w:lang w:val="en-US"/>
+        </w:rPr>
+      </w:pPr>
+      <w:r>
+        <w:rPr>
+          <w:b/>
+          <w:lang w:val="en-US"/>
+        </w:rPr>
+        <w:t>Constructors</w:t>
+      </w:r>
+      <w:r>
+        <w:rPr>
+          <w:lang w:val="en-US"/>
+        </w:rPr>
+        <w:t>:</w:t>
+      </w:r>
+    </w:p>
+    <w:p>
+      <w:pPr>
+        <w:pStyle w:val="ListParagraph"/>
+        <w:numPr>
+          <w:ilvl w:val="0"/>
+          <w:numId w:val="12"/>
+        </w:numPr>
+        <w:rPr>
+          <w:lang w:val="en-US"/>
+        </w:rPr>
+      </w:pPr>
+      <w:proofErr w:type="gramStart"/>
+      <w:r>
+        <w:rPr>
+          <w:lang w:val="en-US"/>
+        </w:rPr>
+        <w:t>public</w:t>
+      </w:r>
+      <w:proofErr w:type="gramEnd"/>
+      <w:r>
+        <w:rPr>
+          <w:lang w:val="en-US"/>
+        </w:rPr>
+        <w:t xml:space="preserve"> Trap(</w:t>
+      </w:r>
+      <w:proofErr w:type="spellStart"/>
+      <w:r>
+        <w:rPr>
+          <w:lang w:val="en-US"/>
+        </w:rPr>
+        <w:t>int</w:t>
+      </w:r>
+      <w:proofErr w:type="spellEnd"/>
+      <w:r>
+        <w:rPr>
+          <w:lang w:val="en-US"/>
+        </w:rPr>
+        <w:t xml:space="preserve"> id, </w:t>
+      </w:r>
+      <w:proofErr w:type="spellStart"/>
+      <w:r>
+        <w:rPr>
+          <w:lang w:val="en-US"/>
+        </w:rPr>
+        <w:t>int</w:t>
+      </w:r>
+      <w:proofErr w:type="spellEnd"/>
+      <w:r>
+        <w:rPr>
+          <w:lang w:val="en-US"/>
+        </w:rPr>
+        <w:t xml:space="preserve"> x, </w:t>
+      </w:r>
+      <w:proofErr w:type="spellStart"/>
+      <w:r>
+        <w:rPr>
+          <w:lang w:val="en-US"/>
+        </w:rPr>
+        <w:t>int</w:t>
+      </w:r>
+      <w:proofErr w:type="spellEnd"/>
+      <w:r>
+        <w:rPr>
+          <w:lang w:val="en-US"/>
+        </w:rPr>
+        <w:t xml:space="preserve"> y, String type, </w:t>
+      </w:r>
+      <w:proofErr w:type="spellStart"/>
+      <w:r>
+        <w:rPr>
+          <w:lang w:val="en-US"/>
+        </w:rPr>
+        <w:t>int</w:t>
+      </w:r>
+      <w:proofErr w:type="spellEnd"/>
+      <w:r>
+        <w:rPr>
+          <w:lang w:val="en-US"/>
+        </w:rPr>
+        <w:t xml:space="preserve"> points): </w:t>
+      </w:r>
+      <w:r>
+        <w:rPr>
+          <w:lang w:val="en-US"/>
+        </w:rPr>
+        <w:t xml:space="preserve">constructor </w:t>
+      </w:r>
+      <w:r>
+        <w:t>που</w:t>
+      </w:r>
+      <w:r>
+        <w:rPr>
+          <w:lang w:val="en-US"/>
+        </w:rPr>
+        <w:t xml:space="preserve"> </w:t>
+      </w:r>
+      <w:r>
+        <w:t>δέχεται</w:t>
+      </w:r>
+      <w:r>
+        <w:rPr>
+          <w:lang w:val="en-US"/>
+        </w:rPr>
+        <w:t xml:space="preserve"> </w:t>
+      </w:r>
+      <w:r>
+        <w:t>όλες</w:t>
+      </w:r>
+      <w:r>
+        <w:rPr>
+          <w:lang w:val="en-US"/>
+        </w:rPr>
+        <w:t xml:space="preserve"> </w:t>
+      </w:r>
+      <w:r>
+        <w:t>τις</w:t>
+      </w:r>
+      <w:r>
+        <w:rPr>
+          <w:lang w:val="en-US"/>
+        </w:rPr>
+        <w:t xml:space="preserve"> </w:t>
+      </w:r>
+      <w:r>
+        <w:t>μεταβλητές</w:t>
+      </w:r>
+      <w:r>
+        <w:rPr>
+          <w:lang w:val="en-US"/>
+        </w:rPr>
+        <w:t xml:space="preserve"> </w:t>
+      </w:r>
+      <w:r>
+        <w:t>ξεχωριστά</w:t>
+      </w:r>
+      <w:r>
+        <w:rPr>
+          <w:lang w:val="en-US"/>
+        </w:rPr>
+        <w:t xml:space="preserve"> </w:t>
+      </w:r>
+      <w:r>
+        <w:t>ως</w:t>
+      </w:r>
+      <w:r>
+        <w:rPr>
+          <w:lang w:val="en-US"/>
+        </w:rPr>
+        <w:t xml:space="preserve"> </w:t>
+      </w:r>
+      <w:r>
+        <w:t>ορίσματα</w:t>
+      </w:r>
+      <w:r>
+        <w:rPr>
+          <w:lang w:val="en-US"/>
+        </w:rPr>
+        <w:t>.</w:t>
+      </w:r>
+    </w:p>
+    <w:p>
+      <w:pPr>
+        <w:pStyle w:val="ListParagraph"/>
+        <w:numPr>
+          <w:ilvl w:val="0"/>
+          <w:numId w:val="12"/>
+        </w:numPr>
+      </w:pPr>
+      <w:proofErr w:type="gramStart"/>
+      <w:r>
+        <w:rPr>
+          <w:lang w:val="en-US"/>
+        </w:rPr>
+        <w:t>public</w:t>
+      </w:r>
+      <w:proofErr w:type="gramEnd"/>
+      <w:r>
+        <w:t xml:space="preserve"> </w:t>
+      </w:r>
+      <w:r>
+        <w:rPr>
+          <w:lang w:val="en-US"/>
+        </w:rPr>
+        <w:t>Trap</w:t>
+      </w:r>
+      <w:r>
+        <w:t>(</w:t>
+      </w:r>
+      <w:r>
+        <w:rPr>
+          <w:lang w:val="en-US"/>
+        </w:rPr>
+        <w:t>Trap</w:t>
+      </w:r>
+      <w:r>
+        <w:t xml:space="preserve"> </w:t>
+      </w:r>
+      <w:proofErr w:type="spellStart"/>
+      <w:r>
+        <w:rPr>
+          <w:lang w:val="en-US"/>
+        </w:rPr>
+        <w:t>trap</w:t>
+      </w:r>
+      <w:proofErr w:type="spellEnd"/>
+      <w:r>
+        <w:t>)</w:t>
+      </w:r>
+      <w:r>
+        <w:t xml:space="preserve">: </w:t>
+      </w:r>
+      <w:r>
+        <w:rPr>
+          <w:lang w:val="en-US"/>
+        </w:rPr>
+        <w:t>constructor</w:t>
+      </w:r>
+      <w:r>
+        <w:t xml:space="preserve"> </w:t>
+      </w:r>
+      <w:r>
+        <w:t>που</w:t>
+      </w:r>
+      <w:r>
+        <w:t xml:space="preserve"> </w:t>
+      </w:r>
+      <w:r>
+        <w:t>δέχεται</w:t>
+      </w:r>
+      <w:r>
+        <w:t xml:space="preserve"> </w:t>
+      </w:r>
+      <w:r>
+        <w:t>ένα</w:t>
+      </w:r>
+      <w:r>
+        <w:t xml:space="preserve"> </w:t>
+      </w:r>
+      <w:r>
+        <w:t>αντικείμενο</w:t>
+      </w:r>
+      <w:r>
+        <w:t xml:space="preserve"> </w:t>
+      </w:r>
+      <w:r>
+        <w:rPr>
+          <w:lang w:val="en-US"/>
+        </w:rPr>
+        <w:t>Trap</w:t>
+      </w:r>
+      <w:r>
+        <w:t xml:space="preserve"> </w:t>
+      </w:r>
+      <w:r>
+        <w:t>ως είσοδο και αντιγράφει όλες τις τιμές του στο νέο.</w:t>
+      </w:r>
+    </w:p>
+    <w:p>
       <w:bookmarkStart w:id="0" w:name="_GoBack"/>
       <w:bookmarkEnd w:id="0"/>
-      <w:r>
-        <w:t xml:space="preserve"> </w:t>
-      </w:r>
-      <w:r>
-        <w:t>ως είσοδο και αντιγράφει όλες τις τιμές του στο νέο.</w:t>
-      </w:r>
     </w:p>
-    <w:p/>
     <w:sectPr>
       <w:footerReference w:type="default" r:id="rId11"/>
       <w:pgSz w:w="11906" w:h="16838"/>
@@ -3005,7 +4991,7 @@
           <w:rPr>
             <w:noProof/>
           </w:rPr>
-          <w:t>2</w:t>
+          <w:t>4</w:t>
         </w:r>
         <w:r>
           <w:rPr>
@@ -5649,6 +7635,7 @@
     <w:rsid w:val="006E1701"/>
     <w:rsid w:val="00AB42FD"/>
     <w:rsid w:val="00C3417E"/>
+    <w:rsid w:val="00E70327"/>
   </w:rsids>
   <m:mathPr>
     <m:mathFont m:val="Cambria Math"/>
@@ -6424,7 +8411,7 @@
 </file>
 
 <file path=customXml/itemProps2.xml><?xml version="1.0" encoding="utf-8"?>
-<ds:datastoreItem xmlns:ds="http://schemas.openxmlformats.org/officeDocument/2006/customXml" ds:itemID="{31E3ACE9-DDC5-44CF-929F-B8A50B3AA8D7}">
+<ds:datastoreItem xmlns:ds="http://schemas.openxmlformats.org/officeDocument/2006/customXml" ds:itemID="{97F1F1F9-32A9-4F46-B89F-2A8FEFA5ED9A}">
   <ds:schemaRefs>
     <ds:schemaRef ds:uri="http://schemas.openxmlformats.org/officeDocument/2006/bibliography"/>
   </ds:schemaRefs>

</xml_diff>